<commit_message>
o neil public reason toleration
</commit_message>
<xml_diff>
--- a/assets uarm/2023 2 UarmPCrit/Pensamiento Crítico control 2 - Bernstein.docx
+++ b/assets uarm/2023 2 UarmPCrit/Pensamiento Crítico control 2 - Bernstein.docx
@@ -4,65 +4,142 @@
   <w:body>
     <w:p>
       <w:pPr>
+        <w:spacing w:line="360" w:lineRule="auto"/>
         <w:jc w:val="both"/>
         <w:rPr>
-          <w:sz w:val="18"/>
-        </w:rPr>
-      </w:pPr>
-      <w:r>
-        <w:rPr>
-          <w:sz w:val="18"/>
-        </w:rPr>
-        <w:t>Pensamiento Crítico</w:t>
-      </w:r>
-      <w:r>
-        <w:rPr>
-          <w:sz w:val="18"/>
-        </w:rPr>
-        <w:t xml:space="preserve">                                                                                           </w:t>
-      </w:r>
-      <w:r>
-        <w:rPr>
-          <w:sz w:val="18"/>
-        </w:rPr>
-        <w:t xml:space="preserve">                                            </w:t>
-      </w:r>
-      <w:r>
-        <w:rPr>
-          <w:sz w:val="18"/>
-        </w:rPr>
-        <w:t xml:space="preserve">      </w:t>
-      </w:r>
-      <w:r>
-        <w:rPr>
-          <w:sz w:val="18"/>
-        </w:rPr>
-        <w:t>Jefatura de Prácticas</w:t>
+          <w:rFonts w:ascii="Times New Roman" w:hAnsi="Times New Roman" w:cs="Times New Roman"/>
+          <w:sz w:val="24"/>
+          <w:szCs w:val="24"/>
+        </w:rPr>
+      </w:pPr>
+      <w:r>
+        <w:rPr>
+          <w:rFonts w:ascii="Times New Roman" w:hAnsi="Times New Roman" w:cs="Times New Roman"/>
+          <w:sz w:val="24"/>
+          <w:szCs w:val="24"/>
+        </w:rPr>
+        <w:t xml:space="preserve">UARM                                                                                                            </w:t>
+      </w:r>
+      <w:proofErr w:type="gramStart"/>
+      <w:r>
+        <w:rPr>
+          <w:rFonts w:ascii="Times New Roman" w:hAnsi="Times New Roman" w:cs="Times New Roman"/>
+          <w:sz w:val="24"/>
+          <w:szCs w:val="24"/>
+        </w:rPr>
+        <w:t>Octubre</w:t>
+      </w:r>
+      <w:proofErr w:type="gramEnd"/>
+      <w:r>
+        <w:rPr>
+          <w:rFonts w:ascii="Times New Roman" w:hAnsi="Times New Roman" w:cs="Times New Roman"/>
+          <w:sz w:val="24"/>
+          <w:szCs w:val="24"/>
+        </w:rPr>
+        <w:t xml:space="preserve"> 2023</w:t>
       </w:r>
     </w:p>
     <w:p>
       <w:pPr>
-        <w:jc w:val="center"/>
-        <w:rPr>
-          <w:b/>
-          <w:sz w:val="18"/>
-          <w:u w:val="single"/>
-        </w:rPr>
-      </w:pPr>
+        <w:spacing w:line="360" w:lineRule="auto"/>
+        <w:jc w:val="both"/>
+        <w:rPr>
+          <w:rFonts w:ascii="Times New Roman" w:hAnsi="Times New Roman" w:cs="Times New Roman"/>
+          <w:sz w:val="24"/>
+          <w:szCs w:val="24"/>
+        </w:rPr>
+      </w:pPr>
+      <w:r>
+        <w:rPr>
+          <w:rFonts w:ascii="Times New Roman" w:hAnsi="Times New Roman" w:cs="Times New Roman"/>
+          <w:sz w:val="24"/>
+          <w:szCs w:val="24"/>
+        </w:rPr>
+        <w:t>Pensamiento</w:t>
+      </w:r>
+      <w:r>
+        <w:rPr>
+          <w:rFonts w:ascii="Times New Roman" w:hAnsi="Times New Roman" w:cs="Times New Roman"/>
+          <w:sz w:val="24"/>
+          <w:szCs w:val="24"/>
+        </w:rPr>
+        <w:t xml:space="preserve"> </w:t>
+      </w:r>
+      <w:r>
+        <w:rPr>
+          <w:rFonts w:ascii="Times New Roman" w:hAnsi="Times New Roman" w:cs="Times New Roman"/>
+          <w:sz w:val="24"/>
+          <w:szCs w:val="24"/>
+        </w:rPr>
+        <w:t>C</w:t>
+      </w:r>
+      <w:r>
+        <w:rPr>
+          <w:rFonts w:ascii="Times New Roman" w:hAnsi="Times New Roman" w:cs="Times New Roman"/>
+          <w:sz w:val="24"/>
+          <w:szCs w:val="24"/>
+        </w:rPr>
+        <w:t>ít</w:t>
+      </w:r>
+      <w:r>
+        <w:rPr>
+          <w:rFonts w:ascii="Times New Roman" w:hAnsi="Times New Roman" w:cs="Times New Roman"/>
+          <w:sz w:val="24"/>
+          <w:szCs w:val="24"/>
+        </w:rPr>
+        <w:t>r</w:t>
+      </w:r>
+      <w:r>
+        <w:rPr>
+          <w:rFonts w:ascii="Times New Roman" w:hAnsi="Times New Roman" w:cs="Times New Roman"/>
+          <w:sz w:val="24"/>
+          <w:szCs w:val="24"/>
+        </w:rPr>
+        <w:t>ico</w:t>
+      </w:r>
+      <w:r>
+        <w:rPr>
+          <w:rFonts w:ascii="Times New Roman" w:hAnsi="Times New Roman" w:cs="Times New Roman"/>
+          <w:sz w:val="24"/>
+          <w:szCs w:val="24"/>
+        </w:rPr>
+        <w:t xml:space="preserve">                                                 </w:t>
+      </w:r>
+      <w:r>
+        <w:rPr>
+          <w:rFonts w:ascii="Times New Roman" w:hAnsi="Times New Roman" w:cs="Times New Roman"/>
+          <w:sz w:val="24"/>
+          <w:szCs w:val="24"/>
+        </w:rPr>
+        <w:t xml:space="preserve">                               </w:t>
+      </w:r>
+      <w:r>
+        <w:rPr>
+          <w:rFonts w:ascii="Times New Roman" w:hAnsi="Times New Roman" w:cs="Times New Roman"/>
+          <w:sz w:val="24"/>
+          <w:szCs w:val="24"/>
+        </w:rPr>
+        <w:t>Jefatura de Prácticas</w:t>
+      </w:r>
     </w:p>
     <w:p>
       <w:pPr>
+        <w:spacing w:line="360" w:lineRule="auto"/>
         <w:jc w:val="center"/>
         <w:rPr>
-          <w:b/>
-          <w:sz w:val="18"/>
+          <w:rFonts w:ascii="Times New Roman" w:hAnsi="Times New Roman" w:cs="Times New Roman"/>
+          <w:b/>
+          <w:sz w:val="24"/>
+          <w:szCs w:val="24"/>
           <w:u w:val="single"/>
         </w:rPr>
       </w:pPr>
       <w:r>
         <w:rPr>
-          <w:b/>
-          <w:sz w:val="18"/>
+          <w:rFonts w:ascii="Times New Roman" w:hAnsi="Times New Roman" w:cs="Times New Roman"/>
+          <w:b/>
+          <w:sz w:val="24"/>
+          <w:szCs w:val="24"/>
           <w:u w:val="single"/>
         </w:rPr>
         <w:t>Control de Lectura Nº 2</w:t>
@@ -70,87 +147,629 @@
     </w:p>
     <w:p>
       <w:pPr>
-        <w:jc w:val="center"/>
-        <w:rPr>
-          <w:sz w:val="18"/>
-        </w:rPr>
-      </w:pPr>
+        <w:spacing w:line="360" w:lineRule="auto"/>
+        <w:rPr>
+          <w:rFonts w:ascii="Times New Roman" w:hAnsi="Times New Roman" w:cs="Times New Roman"/>
+          <w:b/>
+          <w:sz w:val="24"/>
+          <w:szCs w:val="24"/>
+          <w:u w:val="single"/>
+        </w:rPr>
+      </w:pPr>
+      <w:r>
+        <w:rPr>
+          <w:rFonts w:ascii="Times New Roman" w:hAnsi="Times New Roman" w:cs="Times New Roman"/>
+          <w:b/>
+          <w:sz w:val="24"/>
+          <w:szCs w:val="24"/>
+          <w:u w:val="single"/>
+        </w:rPr>
+        <w:t xml:space="preserve">Nombre: </w:t>
+      </w:r>
     </w:p>
     <w:p>
       <w:pPr>
-        <w:jc w:val="both"/>
-        <w:rPr>
-          <w:sz w:val="18"/>
-        </w:rPr>
-      </w:pPr>
-      <w:r>
-        <w:rPr>
-          <w:sz w:val="18"/>
-        </w:rPr>
-        <w:t xml:space="preserve">Elegir </w:t>
-      </w:r>
-      <w:r>
-        <w:rPr>
-          <w:sz w:val="18"/>
-        </w:rPr>
-        <w:t>2</w:t>
-      </w:r>
-      <w:r>
-        <w:rPr>
-          <w:sz w:val="18"/>
-        </w:rPr>
-        <w:t xml:space="preserve"> pregunta</w:t>
-      </w:r>
-      <w:r>
-        <w:rPr>
-          <w:sz w:val="18"/>
-        </w:rPr>
-        <w:t>s</w:t>
-      </w:r>
-      <w:r>
-        <w:rPr>
-          <w:sz w:val="18"/>
-        </w:rPr>
-        <w:t xml:space="preserve"> y resolverla</w:t>
-      </w:r>
-      <w:r>
-        <w:rPr>
-          <w:sz w:val="18"/>
-        </w:rPr>
-        <w:t>s</w:t>
-      </w:r>
-      <w:r>
-        <w:rPr>
-          <w:sz w:val="18"/>
-        </w:rPr>
-        <w:t xml:space="preserve">. </w:t>
-      </w:r>
-      <w:r>
-        <w:rPr>
-          <w:sz w:val="18"/>
-        </w:rPr>
-        <w:t>(Si no se hace en clase: elegir 4 preguntas)</w:t>
-      </w:r>
+        <w:spacing w:line="360" w:lineRule="auto"/>
+        <w:rPr>
+          <w:rFonts w:ascii="Times New Roman" w:hAnsi="Times New Roman" w:cs="Times New Roman"/>
+          <w:b/>
+          <w:sz w:val="24"/>
+          <w:szCs w:val="24"/>
+        </w:rPr>
+      </w:pPr>
     </w:p>
     <w:p>
       <w:pPr>
+        <w:spacing w:line="360" w:lineRule="auto"/>
         <w:jc w:val="both"/>
         <w:rPr>
-          <w:sz w:val="18"/>
-        </w:rPr>
-      </w:pPr>
-      <w:r>
-        <w:rPr>
-          <w:sz w:val="18"/>
-        </w:rPr>
-        <w:t>Fecha de Entrega Límite: viernes 19 de octubre del año 2023 d.C.</w:t>
+          <w:rFonts w:ascii="Times New Roman" w:hAnsi="Times New Roman" w:cs="Times New Roman"/>
+          <w:sz w:val="24"/>
+          <w:szCs w:val="24"/>
+        </w:rPr>
+      </w:pPr>
+      <w:r>
+        <w:rPr>
+          <w:rFonts w:ascii="Times New Roman" w:hAnsi="Times New Roman" w:cs="Times New Roman"/>
+          <w:b/>
+          <w:sz w:val="24"/>
+          <w:szCs w:val="24"/>
+          <w:u w:val="single"/>
+        </w:rPr>
+        <w:t>Fecha de Entrega Límite</w:t>
+      </w:r>
+      <w:r>
+        <w:rPr>
+          <w:rFonts w:ascii="Times New Roman" w:hAnsi="Times New Roman" w:cs="Times New Roman"/>
+          <w:sz w:val="24"/>
+          <w:szCs w:val="24"/>
+        </w:rPr>
+        <w:t>: viernes 27 de octubre del año 2023 d.C.</w:t>
       </w:r>
     </w:p>
     <w:p>
       <w:pPr>
+        <w:spacing w:line="360" w:lineRule="auto"/>
         <w:jc w:val="both"/>
         <w:rPr>
-          <w:sz w:val="18"/>
+          <w:rFonts w:ascii="Times New Roman" w:hAnsi="Times New Roman" w:cs="Times New Roman"/>
+          <w:sz w:val="24"/>
+          <w:szCs w:val="24"/>
+        </w:rPr>
+      </w:pPr>
+      <w:r>
+        <w:rPr>
+          <w:rFonts w:ascii="Times New Roman" w:hAnsi="Times New Roman" w:cs="Times New Roman"/>
+          <w:b/>
+          <w:sz w:val="24"/>
+          <w:szCs w:val="24"/>
+          <w:u w:val="single"/>
+        </w:rPr>
+        <w:t>Indicaciones</w:t>
+      </w:r>
+      <w:r>
+        <w:rPr>
+          <w:rFonts w:ascii="Times New Roman" w:hAnsi="Times New Roman" w:cs="Times New Roman"/>
+          <w:sz w:val="24"/>
+          <w:szCs w:val="24"/>
+        </w:rPr>
+        <w:t xml:space="preserve">: </w:t>
+      </w:r>
+      <w:r>
+        <w:rPr>
+          <w:rFonts w:ascii="Times New Roman" w:hAnsi="Times New Roman" w:cs="Times New Roman"/>
+          <w:sz w:val="24"/>
+          <w:szCs w:val="24"/>
+        </w:rPr>
+        <w:t xml:space="preserve">Elegir </w:t>
+      </w:r>
+      <w:r>
+        <w:rPr>
+          <w:rFonts w:ascii="Times New Roman" w:hAnsi="Times New Roman" w:cs="Times New Roman"/>
+          <w:sz w:val="24"/>
+          <w:szCs w:val="24"/>
+        </w:rPr>
+        <w:t>2</w:t>
+      </w:r>
+      <w:r>
+        <w:rPr>
+          <w:rFonts w:ascii="Times New Roman" w:hAnsi="Times New Roman" w:cs="Times New Roman"/>
+          <w:sz w:val="24"/>
+          <w:szCs w:val="24"/>
+        </w:rPr>
+        <w:t xml:space="preserve"> pregunta</w:t>
+      </w:r>
+      <w:r>
+        <w:rPr>
+          <w:rFonts w:ascii="Times New Roman" w:hAnsi="Times New Roman" w:cs="Times New Roman"/>
+          <w:sz w:val="24"/>
+          <w:szCs w:val="24"/>
+        </w:rPr>
+        <w:t>s</w:t>
+      </w:r>
+      <w:r>
+        <w:rPr>
+          <w:rFonts w:ascii="Times New Roman" w:hAnsi="Times New Roman" w:cs="Times New Roman"/>
+          <w:sz w:val="24"/>
+          <w:szCs w:val="24"/>
+        </w:rPr>
+        <w:t xml:space="preserve"> y resolverla</w:t>
+      </w:r>
+      <w:r>
+        <w:rPr>
+          <w:rFonts w:ascii="Times New Roman" w:hAnsi="Times New Roman" w:cs="Times New Roman"/>
+          <w:sz w:val="24"/>
+          <w:szCs w:val="24"/>
+        </w:rPr>
+        <w:t>s</w:t>
+      </w:r>
+      <w:r>
+        <w:rPr>
+          <w:rFonts w:ascii="Times New Roman" w:hAnsi="Times New Roman" w:cs="Times New Roman"/>
+          <w:sz w:val="24"/>
+          <w:szCs w:val="24"/>
+        </w:rPr>
+        <w:t>.</w:t>
+      </w:r>
+      <w:r>
+        <w:rPr>
+          <w:rFonts w:ascii="Times New Roman" w:hAnsi="Times New Roman" w:cs="Times New Roman"/>
+          <w:sz w:val="24"/>
+          <w:szCs w:val="24"/>
+        </w:rPr>
+        <w:t xml:space="preserve"> (SOLO DOS, considerando que </w:t>
+      </w:r>
+      <w:r>
+        <w:rPr>
+          <w:rFonts w:ascii="Times New Roman" w:hAnsi="Times New Roman" w:cs="Times New Roman"/>
+          <w:sz w:val="24"/>
+          <w:szCs w:val="24"/>
+        </w:rPr>
+        <w:t>TODOS</w:t>
+      </w:r>
+      <w:r>
+        <w:rPr>
+          <w:rFonts w:ascii="Times New Roman" w:hAnsi="Times New Roman" w:cs="Times New Roman"/>
+          <w:sz w:val="24"/>
+          <w:szCs w:val="24"/>
+        </w:rPr>
+        <w:t xml:space="preserve"> lo </w:t>
+      </w:r>
+      <w:r>
+        <w:rPr>
+          <w:rFonts w:ascii="Times New Roman" w:hAnsi="Times New Roman" w:cs="Times New Roman"/>
+          <w:sz w:val="24"/>
+          <w:szCs w:val="24"/>
+        </w:rPr>
+        <w:t xml:space="preserve">resolverán </w:t>
+      </w:r>
+      <w:r>
+        <w:rPr>
+          <w:rFonts w:ascii="Times New Roman" w:hAnsi="Times New Roman" w:cs="Times New Roman"/>
+          <w:sz w:val="24"/>
+          <w:szCs w:val="24"/>
+        </w:rPr>
+        <w:t>en casa</w:t>
+      </w:r>
+      <w:r>
+        <w:rPr>
+          <w:rFonts w:ascii="Times New Roman" w:hAnsi="Times New Roman" w:cs="Times New Roman"/>
+          <w:sz w:val="24"/>
+          <w:szCs w:val="24"/>
+        </w:rPr>
+        <w:t>, con materiales (</w:t>
+      </w:r>
+      <w:proofErr w:type="spellStart"/>
+      <w:r>
+        <w:rPr>
+          <w:rFonts w:ascii="Times New Roman" w:hAnsi="Times New Roman" w:cs="Times New Roman"/>
+          <w:sz w:val="24"/>
+          <w:szCs w:val="24"/>
+        </w:rPr>
+        <w:t>pdfs</w:t>
+      </w:r>
+      <w:proofErr w:type="spellEnd"/>
+      <w:r>
+        <w:rPr>
+          <w:rFonts w:ascii="Times New Roman" w:hAnsi="Times New Roman" w:cs="Times New Roman"/>
+          <w:sz w:val="24"/>
+          <w:szCs w:val="24"/>
+        </w:rPr>
+        <w:t>, audio, video complementario, apuntes de clase y textos complementarios) y con una semana (más) de antelación.</w:t>
+      </w:r>
+      <w:r>
+        <w:rPr>
+          <w:rFonts w:ascii="Times New Roman" w:hAnsi="Times New Roman" w:cs="Times New Roman"/>
+          <w:sz w:val="24"/>
+          <w:szCs w:val="24"/>
+        </w:rPr>
+        <w:t>)</w:t>
+      </w:r>
+      <w:r>
+        <w:rPr>
+          <w:rFonts w:ascii="Times New Roman" w:hAnsi="Times New Roman" w:cs="Times New Roman"/>
+          <w:sz w:val="24"/>
+          <w:szCs w:val="24"/>
+        </w:rPr>
+        <w:t xml:space="preserve"> </w:t>
+      </w:r>
+    </w:p>
+    <w:p>
+      <w:pPr>
+        <w:spacing w:line="360" w:lineRule="auto"/>
+        <w:jc w:val="both"/>
+        <w:rPr>
+          <w:rFonts w:ascii="Times New Roman" w:hAnsi="Times New Roman" w:cs="Times New Roman"/>
+          <w:sz w:val="24"/>
+          <w:szCs w:val="24"/>
+        </w:rPr>
+      </w:pPr>
+      <w:r>
+        <w:rPr>
+          <w:rFonts w:ascii="Times New Roman" w:hAnsi="Times New Roman" w:cs="Times New Roman"/>
+          <w:sz w:val="24"/>
+          <w:szCs w:val="24"/>
+        </w:rPr>
+        <w:t>Responder de modo concreto, sinté</w:t>
+      </w:r>
+      <w:r>
+        <w:rPr>
+          <w:rFonts w:ascii="Times New Roman" w:hAnsi="Times New Roman" w:cs="Times New Roman"/>
+          <w:sz w:val="24"/>
+          <w:szCs w:val="24"/>
+        </w:rPr>
+        <w:t xml:space="preserve">tico y en SUS PROPIAS PALABRAS. Máximo de 1 cara por respuesta. </w:t>
+      </w:r>
+    </w:p>
+    <w:p>
+      <w:pPr>
+        <w:spacing w:line="360" w:lineRule="auto"/>
+        <w:jc w:val="both"/>
+        <w:rPr>
+          <w:rFonts w:ascii="Times New Roman" w:hAnsi="Times New Roman" w:cs="Times New Roman"/>
+          <w:sz w:val="24"/>
+          <w:szCs w:val="24"/>
+        </w:rPr>
+      </w:pPr>
+      <w:r>
+        <w:rPr>
+          <w:rFonts w:ascii="Times New Roman" w:hAnsi="Times New Roman" w:cs="Times New Roman"/>
+          <w:sz w:val="24"/>
+          <w:szCs w:val="24"/>
+        </w:rPr>
+        <w:t xml:space="preserve">Grabar archivo como: </w:t>
+      </w:r>
+      <w:r>
+        <w:rPr>
+          <w:rFonts w:ascii="Times New Roman" w:hAnsi="Times New Roman" w:cs="Times New Roman"/>
+          <w:b/>
+          <w:sz w:val="24"/>
+          <w:szCs w:val="24"/>
+          <w:u w:val="single"/>
+        </w:rPr>
+        <w:t>PC 2 Nombre Apellido</w:t>
+      </w:r>
+      <w:r>
+        <w:rPr>
+          <w:rFonts w:ascii="Times New Roman" w:hAnsi="Times New Roman" w:cs="Times New Roman"/>
+          <w:sz w:val="24"/>
+          <w:szCs w:val="24"/>
+        </w:rPr>
+        <w:t xml:space="preserve"> y enviarlo a </w:t>
+      </w:r>
+      <w:hyperlink r:id="rId5" w:history="1">
+        <w:r>
+          <w:rPr>
+            <w:rStyle w:val="Hipervnculo"/>
+            <w:rFonts w:ascii="Times New Roman" w:hAnsi="Times New Roman" w:cs="Times New Roman"/>
+            <w:sz w:val="24"/>
+            <w:szCs w:val="24"/>
+          </w:rPr>
+          <w:t>cletothar@gmail.com</w:t>
+        </w:r>
+      </w:hyperlink>
+    </w:p>
+    <w:p>
+      <w:pPr>
+        <w:spacing w:line="360" w:lineRule="auto"/>
+        <w:jc w:val="both"/>
+        <w:rPr>
+          <w:rFonts w:ascii="Times New Roman" w:hAnsi="Times New Roman" w:cs="Times New Roman"/>
+          <w:sz w:val="24"/>
+          <w:szCs w:val="24"/>
+        </w:rPr>
+      </w:pPr>
+      <w:r>
+        <w:rPr>
+          <w:rFonts w:ascii="Times New Roman" w:hAnsi="Times New Roman" w:cs="Times New Roman"/>
+          <w:sz w:val="24"/>
+          <w:szCs w:val="24"/>
+        </w:rPr>
+        <w:t xml:space="preserve">Cualquier consulta es mejor hacerla en público por el grupo, para que nos enteremos todos. </w:t>
+      </w:r>
+    </w:p>
+    <w:p>
+      <w:pPr>
+        <w:spacing w:line="360" w:lineRule="auto"/>
+        <w:jc w:val="both"/>
+        <w:rPr>
+          <w:rFonts w:ascii="Times New Roman" w:hAnsi="Times New Roman" w:cs="Times New Roman"/>
+          <w:sz w:val="24"/>
+          <w:szCs w:val="24"/>
+        </w:rPr>
+      </w:pPr>
+      <w:r>
+        <w:rPr>
+          <w:rFonts w:ascii="Times New Roman" w:hAnsi="Times New Roman" w:cs="Times New Roman"/>
+          <w:b/>
+          <w:sz w:val="24"/>
+          <w:szCs w:val="24"/>
+          <w:u w:val="single"/>
+        </w:rPr>
+        <w:t>Advertencias</w:t>
+      </w:r>
+      <w:r>
+        <w:rPr>
+          <w:rFonts w:ascii="Times New Roman" w:hAnsi="Times New Roman" w:cs="Times New Roman"/>
+          <w:sz w:val="24"/>
+          <w:szCs w:val="24"/>
+        </w:rPr>
+        <w:t xml:space="preserve">: </w:t>
+      </w:r>
+      <w:r>
+        <w:rPr>
+          <w:rFonts w:ascii="Times New Roman" w:hAnsi="Times New Roman" w:cs="Times New Roman"/>
+          <w:sz w:val="24"/>
+          <w:szCs w:val="24"/>
+        </w:rPr>
+        <w:t>(</w:t>
+      </w:r>
+      <w:r>
+        <w:rPr>
+          <w:rFonts w:ascii="Times New Roman" w:hAnsi="Times New Roman" w:cs="Times New Roman"/>
+          <w:sz w:val="24"/>
+          <w:szCs w:val="24"/>
+        </w:rPr>
+        <w:t>1</w:t>
+      </w:r>
+      <w:r>
+        <w:rPr>
+          <w:rFonts w:ascii="Times New Roman" w:hAnsi="Times New Roman" w:cs="Times New Roman"/>
+          <w:sz w:val="24"/>
+          <w:szCs w:val="24"/>
+        </w:rPr>
+        <w:t>)</w:t>
+      </w:r>
+      <w:r>
+        <w:rPr>
+          <w:rFonts w:ascii="Times New Roman" w:hAnsi="Times New Roman" w:cs="Times New Roman"/>
+          <w:sz w:val="24"/>
+          <w:szCs w:val="24"/>
+        </w:rPr>
+        <w:t xml:space="preserve"> </w:t>
+      </w:r>
+      <w:r>
+        <w:rPr>
+          <w:rFonts w:ascii="Times New Roman" w:hAnsi="Times New Roman" w:cs="Times New Roman"/>
+          <w:sz w:val="24"/>
+          <w:szCs w:val="24"/>
+        </w:rPr>
+        <w:t xml:space="preserve">Aunque no tengo nada en contra de </w:t>
+      </w:r>
+      <w:proofErr w:type="spellStart"/>
+      <w:r>
+        <w:rPr>
+          <w:rFonts w:ascii="Times New Roman" w:hAnsi="Times New Roman" w:cs="Times New Roman"/>
+          <w:sz w:val="24"/>
+          <w:szCs w:val="24"/>
+        </w:rPr>
+        <w:t>ChatGPT</w:t>
+      </w:r>
+      <w:proofErr w:type="spellEnd"/>
+      <w:r>
+        <w:rPr>
+          <w:rFonts w:ascii="Times New Roman" w:hAnsi="Times New Roman" w:cs="Times New Roman"/>
+          <w:sz w:val="24"/>
+          <w:szCs w:val="24"/>
+        </w:rPr>
+        <w:t xml:space="preserve">, en este ejercicio es mejor cada uno usar la cabeza por sí mismo, como cuando se nos pide que no usemos calculadoras, en otros contextos. Además, si todos preguntan lo mismo, las respuestas van a ser peligrosamente similares. </w:t>
+      </w:r>
+      <w:r>
+        <w:rPr>
+          <w:rFonts w:ascii="Times New Roman" w:hAnsi="Times New Roman" w:cs="Times New Roman"/>
+          <w:sz w:val="24"/>
+          <w:szCs w:val="24"/>
+        </w:rPr>
+        <w:t>(</w:t>
+      </w:r>
+      <w:r>
+        <w:rPr>
+          <w:rFonts w:ascii="Times New Roman" w:hAnsi="Times New Roman" w:cs="Times New Roman"/>
+          <w:sz w:val="24"/>
+          <w:szCs w:val="24"/>
+        </w:rPr>
+        <w:t>2</w:t>
+      </w:r>
+      <w:r>
+        <w:rPr>
+          <w:rFonts w:ascii="Times New Roman" w:hAnsi="Times New Roman" w:cs="Times New Roman"/>
+          <w:sz w:val="24"/>
+          <w:szCs w:val="24"/>
+        </w:rPr>
+        <w:t>)</w:t>
+      </w:r>
+      <w:r>
+        <w:rPr>
+          <w:rFonts w:ascii="Times New Roman" w:hAnsi="Times New Roman" w:cs="Times New Roman"/>
+          <w:sz w:val="24"/>
+          <w:szCs w:val="24"/>
+        </w:rPr>
+        <w:t xml:space="preserve"> Responder habiendo entendido la pregunta, y respetando lo que se pide. Reflexionar bien lo que se dice, decir lo que se debe, y releer para asegurarse que está expresado claramente. </w:t>
+      </w:r>
+      <w:r>
+        <w:rPr>
+          <w:rFonts w:ascii="Times New Roman" w:hAnsi="Times New Roman" w:cs="Times New Roman"/>
+          <w:sz w:val="24"/>
+          <w:szCs w:val="24"/>
+        </w:rPr>
+        <w:t>(</w:t>
+      </w:r>
+      <w:r>
+        <w:rPr>
+          <w:rFonts w:ascii="Times New Roman" w:hAnsi="Times New Roman" w:cs="Times New Roman"/>
+          <w:sz w:val="24"/>
+          <w:szCs w:val="24"/>
+        </w:rPr>
+        <w:t>3</w:t>
+      </w:r>
+      <w:r>
+        <w:rPr>
+          <w:rFonts w:ascii="Times New Roman" w:hAnsi="Times New Roman" w:cs="Times New Roman"/>
+          <w:sz w:val="24"/>
+          <w:szCs w:val="24"/>
+        </w:rPr>
+        <w:t>)</w:t>
+      </w:r>
+      <w:r>
+        <w:rPr>
+          <w:rFonts w:ascii="Times New Roman" w:hAnsi="Times New Roman" w:cs="Times New Roman"/>
+          <w:sz w:val="24"/>
+          <w:szCs w:val="24"/>
+        </w:rPr>
+        <w:t xml:space="preserve"> Citar adecuadamente, usando comillas e indicando el número de página. En ese mismo sentido: </w:t>
+      </w:r>
+      <w:r>
+        <w:rPr>
+          <w:rFonts w:ascii="Times New Roman" w:hAnsi="Times New Roman" w:cs="Times New Roman"/>
+          <w:sz w:val="24"/>
+          <w:szCs w:val="24"/>
+        </w:rPr>
+        <w:t>(</w:t>
+      </w:r>
+      <w:r>
+        <w:rPr>
+          <w:rFonts w:ascii="Times New Roman" w:hAnsi="Times New Roman" w:cs="Times New Roman"/>
+          <w:sz w:val="24"/>
+          <w:szCs w:val="24"/>
+        </w:rPr>
+        <w:t>4</w:t>
+      </w:r>
+      <w:r>
+        <w:rPr>
+          <w:rFonts w:ascii="Times New Roman" w:hAnsi="Times New Roman" w:cs="Times New Roman"/>
+          <w:sz w:val="24"/>
+          <w:szCs w:val="24"/>
+        </w:rPr>
+        <w:t>)</w:t>
+      </w:r>
+      <w:r>
+        <w:rPr>
+          <w:rFonts w:ascii="Times New Roman" w:hAnsi="Times New Roman" w:cs="Times New Roman"/>
+          <w:sz w:val="24"/>
+          <w:szCs w:val="24"/>
+        </w:rPr>
+        <w:t xml:space="preserve"> Recalco el que usen sus propias palabras; y si repiten otros fraseos, los citen. Cualquier sospecha de copia, será confrontada, cualquier detección del </w:t>
+      </w:r>
+      <w:proofErr w:type="spellStart"/>
+      <w:r>
+        <w:rPr>
+          <w:rFonts w:ascii="Times New Roman" w:hAnsi="Times New Roman" w:cs="Times New Roman"/>
+          <w:sz w:val="24"/>
+          <w:szCs w:val="24"/>
+        </w:rPr>
+        <w:t>Turnitin</w:t>
+      </w:r>
+      <w:proofErr w:type="spellEnd"/>
+      <w:r>
+        <w:rPr>
+          <w:rFonts w:ascii="Times New Roman" w:hAnsi="Times New Roman" w:cs="Times New Roman"/>
+          <w:sz w:val="24"/>
+          <w:szCs w:val="24"/>
+        </w:rPr>
+        <w:t xml:space="preserve"> será elevada a las instancias correspondientes. Cualquier d</w:t>
+      </w:r>
+      <w:r>
+        <w:rPr>
+          <w:rFonts w:ascii="Times New Roman" w:hAnsi="Times New Roman" w:cs="Times New Roman"/>
+          <w:sz w:val="24"/>
+          <w:szCs w:val="24"/>
+        </w:rPr>
+        <w:t xml:space="preserve">etección de plagio probado representará la desaprobación inmediata y el posible apedreamiento. Detecciones de la fuente de escritura, tales como el copiado-pegado de texto, será considerado: procuren usar sus propias palabras para expresar sus propias ideas. </w:t>
+      </w:r>
+      <w:r>
+        <w:rPr>
+          <w:rFonts w:ascii="Times New Roman" w:hAnsi="Times New Roman" w:cs="Times New Roman"/>
+          <w:sz w:val="24"/>
+          <w:szCs w:val="24"/>
+        </w:rPr>
+        <w:t>(</w:t>
+      </w:r>
+      <w:r>
+        <w:rPr>
+          <w:rFonts w:ascii="Times New Roman" w:hAnsi="Times New Roman" w:cs="Times New Roman"/>
+          <w:sz w:val="24"/>
+          <w:szCs w:val="24"/>
+        </w:rPr>
+        <w:t>5</w:t>
+      </w:r>
+      <w:r>
+        <w:rPr>
+          <w:rFonts w:ascii="Times New Roman" w:hAnsi="Times New Roman" w:cs="Times New Roman"/>
+          <w:sz w:val="24"/>
+          <w:szCs w:val="24"/>
+        </w:rPr>
+        <w:t>)</w:t>
+      </w:r>
+      <w:r>
+        <w:rPr>
+          <w:rFonts w:ascii="Times New Roman" w:hAnsi="Times New Roman" w:cs="Times New Roman"/>
+          <w:sz w:val="24"/>
+          <w:szCs w:val="24"/>
+        </w:rPr>
+        <w:t xml:space="preserve"> Entregar lo más pronto posible, para poder procesarlo a la brevedad todo junto en el </w:t>
+      </w:r>
+      <w:proofErr w:type="spellStart"/>
+      <w:r>
+        <w:rPr>
+          <w:rFonts w:ascii="Times New Roman" w:hAnsi="Times New Roman" w:cs="Times New Roman"/>
+          <w:sz w:val="24"/>
+          <w:szCs w:val="24"/>
+        </w:rPr>
+        <w:t>Turnitin</w:t>
+      </w:r>
+      <w:proofErr w:type="spellEnd"/>
+      <w:r>
+        <w:rPr>
+          <w:rFonts w:ascii="Times New Roman" w:hAnsi="Times New Roman" w:cs="Times New Roman"/>
+          <w:sz w:val="24"/>
+          <w:szCs w:val="24"/>
+        </w:rPr>
+        <w:t xml:space="preserve">, y poder proceder a la corrección. </w:t>
+      </w:r>
+    </w:p>
+    <w:p>
+      <w:pPr>
+        <w:spacing w:line="360" w:lineRule="auto"/>
+        <w:jc w:val="both"/>
+        <w:rPr>
+          <w:rFonts w:ascii="Times New Roman" w:hAnsi="Times New Roman" w:cs="Times New Roman"/>
+          <w:sz w:val="24"/>
+          <w:szCs w:val="24"/>
+        </w:rPr>
+      </w:pPr>
+    </w:p>
+    <w:p>
+      <w:pPr>
+        <w:spacing w:line="360" w:lineRule="auto"/>
+        <w:jc w:val="both"/>
+        <w:rPr>
+          <w:rFonts w:ascii="Times New Roman" w:hAnsi="Times New Roman" w:cs="Times New Roman"/>
+          <w:b/>
+          <w:sz w:val="24"/>
+          <w:szCs w:val="24"/>
+          <w:u w:val="single"/>
+        </w:rPr>
+      </w:pPr>
+      <w:r>
+        <w:rPr>
+          <w:rFonts w:ascii="Times New Roman" w:hAnsi="Times New Roman" w:cs="Times New Roman"/>
+          <w:b/>
+          <w:sz w:val="24"/>
+          <w:szCs w:val="24"/>
+          <w:u w:val="single"/>
+        </w:rPr>
+        <w:lastRenderedPageBreak/>
+        <w:t xml:space="preserve">Preguntas: </w:t>
+      </w:r>
+    </w:p>
+    <w:p>
+      <w:pPr>
+        <w:spacing w:line="360" w:lineRule="auto"/>
+        <w:jc w:val="both"/>
+        <w:rPr>
+          <w:rFonts w:ascii="Times New Roman" w:hAnsi="Times New Roman" w:cs="Times New Roman"/>
+          <w:sz w:val="24"/>
+          <w:szCs w:val="24"/>
         </w:rPr>
       </w:pPr>
     </w:p>
@@ -161,46 +780,61 @@
           <w:ilvl w:val="0"/>
           <w:numId w:val="1"/>
         </w:numPr>
+        <w:spacing w:line="360" w:lineRule="auto"/>
         <w:jc w:val="both"/>
         <w:rPr>
-          <w:sz w:val="20"/>
-        </w:rPr>
-      </w:pPr>
-      <w:r>
-        <w:rPr>
-          <w:sz w:val="20"/>
+          <w:rFonts w:ascii="Times New Roman" w:hAnsi="Times New Roman" w:cs="Times New Roman"/>
+          <w:sz w:val="24"/>
+          <w:szCs w:val="24"/>
+        </w:rPr>
+      </w:pPr>
+      <w:r>
+        <w:rPr>
+          <w:rFonts w:ascii="Times New Roman" w:hAnsi="Times New Roman" w:cs="Times New Roman"/>
+          <w:sz w:val="24"/>
+          <w:szCs w:val="24"/>
         </w:rPr>
         <w:t>¿En qué consiste “</w:t>
       </w:r>
       <w:r>
         <w:rPr>
+          <w:rFonts w:ascii="Times New Roman" w:hAnsi="Times New Roman" w:cs="Times New Roman"/>
           <w:i/>
-          <w:sz w:val="20"/>
+          <w:sz w:val="24"/>
+          <w:szCs w:val="24"/>
         </w:rPr>
         <w:t>la angustia cartesiana</w:t>
       </w:r>
       <w:r>
         <w:rPr>
-          <w:sz w:val="20"/>
+          <w:rFonts w:ascii="Times New Roman" w:hAnsi="Times New Roman" w:cs="Times New Roman"/>
+          <w:sz w:val="24"/>
+          <w:szCs w:val="24"/>
         </w:rPr>
         <w:t xml:space="preserve">”? Ofrezca al menos </w:t>
       </w:r>
       <w:r>
         <w:rPr>
-          <w:b/>
-          <w:sz w:val="20"/>
+          <w:rFonts w:ascii="Times New Roman" w:hAnsi="Times New Roman" w:cs="Times New Roman"/>
+          <w:b/>
+          <w:sz w:val="24"/>
+          <w:szCs w:val="24"/>
         </w:rPr>
         <w:t>dos</w:t>
       </w:r>
       <w:r>
         <w:rPr>
-          <w:sz w:val="20"/>
+          <w:rFonts w:ascii="Times New Roman" w:hAnsi="Times New Roman" w:cs="Times New Roman"/>
+          <w:sz w:val="24"/>
+          <w:szCs w:val="24"/>
         </w:rPr>
         <w:t xml:space="preserve"> ejemplos de esta mentalidad para ilustrar cómo se caracteriza. </w:t>
       </w:r>
       <w:r>
         <w:rPr>
-          <w:sz w:val="20"/>
+          <w:rFonts w:ascii="Times New Roman" w:hAnsi="Times New Roman" w:cs="Times New Roman"/>
+          <w:sz w:val="24"/>
+          <w:szCs w:val="24"/>
         </w:rPr>
         <w:t xml:space="preserve"> </w:t>
       </w:r>
@@ -212,87 +846,110 @@
           <w:ilvl w:val="0"/>
           <w:numId w:val="1"/>
         </w:numPr>
+        <w:spacing w:line="360" w:lineRule="auto"/>
         <w:jc w:val="both"/>
         <w:rPr>
-          <w:sz w:val="20"/>
-        </w:rPr>
-      </w:pPr>
-      <w:r>
-        <w:rPr>
-          <w:sz w:val="20"/>
+          <w:rFonts w:ascii="Times New Roman" w:hAnsi="Times New Roman" w:cs="Times New Roman"/>
+          <w:sz w:val="24"/>
+          <w:szCs w:val="24"/>
+        </w:rPr>
+      </w:pPr>
+      <w:r>
+        <w:rPr>
+          <w:rFonts w:ascii="Times New Roman" w:hAnsi="Times New Roman" w:cs="Times New Roman"/>
+          <w:sz w:val="24"/>
+          <w:szCs w:val="24"/>
         </w:rPr>
         <w:t>¿Qué características supone</w:t>
       </w:r>
       <w:r>
         <w:rPr>
-          <w:sz w:val="20"/>
+          <w:rFonts w:ascii="Times New Roman" w:hAnsi="Times New Roman" w:cs="Times New Roman"/>
+          <w:sz w:val="24"/>
+          <w:szCs w:val="24"/>
         </w:rPr>
         <w:t>n</w:t>
       </w:r>
       <w:r>
         <w:rPr>
-          <w:sz w:val="20"/>
+          <w:rFonts w:ascii="Times New Roman" w:hAnsi="Times New Roman" w:cs="Times New Roman"/>
+          <w:sz w:val="24"/>
+          <w:szCs w:val="24"/>
         </w:rPr>
         <w:t xml:space="preserve"> el </w:t>
       </w:r>
       <w:r>
         <w:rPr>
-          <w:sz w:val="20"/>
+          <w:rFonts w:ascii="Times New Roman" w:hAnsi="Times New Roman" w:cs="Times New Roman"/>
+          <w:sz w:val="24"/>
+          <w:szCs w:val="24"/>
         </w:rPr>
         <w:t>“</w:t>
       </w:r>
       <w:proofErr w:type="spellStart"/>
       <w:r>
         <w:rPr>
-          <w:b/>
-          <w:sz w:val="20"/>
+          <w:rFonts w:ascii="Times New Roman" w:hAnsi="Times New Roman" w:cs="Times New Roman"/>
+          <w:b/>
+          <w:sz w:val="24"/>
+          <w:szCs w:val="24"/>
         </w:rPr>
         <w:t>falibilismo</w:t>
       </w:r>
       <w:proofErr w:type="spellEnd"/>
       <w:r>
         <w:rPr>
-          <w:b/>
-          <w:sz w:val="20"/>
+          <w:rFonts w:ascii="Times New Roman" w:hAnsi="Times New Roman" w:cs="Times New Roman"/>
+          <w:b/>
+          <w:sz w:val="24"/>
+          <w:szCs w:val="24"/>
         </w:rPr>
         <w:t>”</w:t>
       </w:r>
       <w:r>
         <w:rPr>
-          <w:b/>
-          <w:sz w:val="20"/>
+          <w:rFonts w:ascii="Times New Roman" w:hAnsi="Times New Roman" w:cs="Times New Roman"/>
+          <w:b/>
+          <w:sz w:val="24"/>
+          <w:szCs w:val="24"/>
         </w:rPr>
         <w:t xml:space="preserve"> </w:t>
       </w:r>
       <w:r>
         <w:rPr>
-          <w:b/>
-          <w:sz w:val="20"/>
+          <w:rFonts w:ascii="Times New Roman" w:hAnsi="Times New Roman" w:cs="Times New Roman"/>
+          <w:b/>
+          <w:sz w:val="24"/>
+          <w:szCs w:val="24"/>
         </w:rPr>
         <w:t>y el “</w:t>
       </w:r>
       <w:r>
         <w:rPr>
-          <w:b/>
-          <w:sz w:val="20"/>
+          <w:rFonts w:ascii="Times New Roman" w:hAnsi="Times New Roman" w:cs="Times New Roman"/>
+          <w:b/>
+          <w:sz w:val="24"/>
+          <w:szCs w:val="24"/>
         </w:rPr>
         <w:t>pragm</w:t>
       </w:r>
       <w:r>
         <w:rPr>
-          <w:b/>
-          <w:sz w:val="20"/>
+          <w:rFonts w:ascii="Times New Roman" w:hAnsi="Times New Roman" w:cs="Times New Roman"/>
+          <w:b/>
+          <w:sz w:val="24"/>
+          <w:szCs w:val="24"/>
         </w:rPr>
         <w:t>atismo”</w:t>
       </w:r>
       <w:r>
         <w:rPr>
-          <w:sz w:val="20"/>
+          <w:rFonts w:ascii="Times New Roman" w:hAnsi="Times New Roman" w:cs="Times New Roman"/>
+          <w:sz w:val="24"/>
+          <w:szCs w:val="24"/>
         </w:rPr>
         <w:t>?</w:t>
       </w:r>
-      <w:bookmarkStart w:id="0" w:name="_GoBack"/>
-      <w:bookmarkEnd w:id="0"/>
     </w:p>
     <w:p>
       <w:pPr>
@@ -301,70 +958,61 @@
           <w:ilvl w:val="0"/>
           <w:numId w:val="1"/>
         </w:numPr>
+        <w:spacing w:line="360" w:lineRule="auto"/>
         <w:jc w:val="both"/>
         <w:rPr>
-          <w:sz w:val="20"/>
-        </w:rPr>
-      </w:pPr>
-      <w:r>
-        <w:rPr>
-          <w:sz w:val="20"/>
-        </w:rPr>
-        <w:t>Explique el significado del siguiente pasaje: “</w:t>
-      </w:r>
-      <w:r>
-        <w:rPr>
-          <w:sz w:val="20"/>
-        </w:rPr>
-        <w:t>Todos los pragmáticos rechazaron las doctrinas del determinismo mec</w:t>
-      </w:r>
-      <w:r>
-        <w:rPr>
-          <w:sz w:val="20"/>
-        </w:rPr>
-        <w:t>á</w:t>
-      </w:r>
-      <w:r>
-        <w:rPr>
-          <w:sz w:val="20"/>
-        </w:rPr>
-        <w:t>nico que no dejan espacio para la libertad y la agencia humana genuina</w:t>
-      </w:r>
-      <w:r>
-        <w:rPr>
-          <w:sz w:val="20"/>
-        </w:rPr>
-        <w:t>” (p.</w:t>
-      </w:r>
-      <w:r>
-        <w:rPr>
-          <w:sz w:val="20"/>
+          <w:rFonts w:ascii="Times New Roman" w:hAnsi="Times New Roman" w:cs="Times New Roman"/>
+          <w:sz w:val="24"/>
+          <w:szCs w:val="24"/>
+        </w:rPr>
+      </w:pPr>
+      <w:r>
+        <w:rPr>
+          <w:rFonts w:ascii="Times New Roman" w:hAnsi="Times New Roman" w:cs="Times New Roman"/>
+          <w:sz w:val="24"/>
+          <w:szCs w:val="24"/>
+        </w:rPr>
+        <w:t>Explique el significado del siguiente pasaje: “Todos los pragmáticos rechazaron las doctrinas del determinismo mecánico que no dejan espacio para la libertad y la agencia humana genuina” (p.</w:t>
+      </w:r>
+      <w:r>
+        <w:rPr>
+          <w:rFonts w:ascii="Times New Roman" w:hAnsi="Times New Roman" w:cs="Times New Roman"/>
+          <w:sz w:val="24"/>
+          <w:szCs w:val="24"/>
         </w:rPr>
         <w:t>46</w:t>
       </w:r>
       <w:r>
         <w:rPr>
-          <w:sz w:val="20"/>
+          <w:rFonts w:ascii="Times New Roman" w:hAnsi="Times New Roman" w:cs="Times New Roman"/>
+          <w:sz w:val="24"/>
+          <w:szCs w:val="24"/>
         </w:rPr>
         <w:t>)</w:t>
       </w:r>
       <w:r>
         <w:rPr>
-          <w:sz w:val="20"/>
+          <w:rFonts w:ascii="Times New Roman" w:hAnsi="Times New Roman" w:cs="Times New Roman"/>
+          <w:sz w:val="24"/>
+          <w:szCs w:val="24"/>
         </w:rPr>
         <w:t xml:space="preserve"> (¿se relaciona al demonio </w:t>
       </w:r>
       <w:proofErr w:type="spellStart"/>
       <w:r>
         <w:rPr>
-          <w:sz w:val="20"/>
+          <w:rFonts w:ascii="Times New Roman" w:hAnsi="Times New Roman" w:cs="Times New Roman"/>
+          <w:sz w:val="24"/>
+          <w:szCs w:val="24"/>
         </w:rPr>
         <w:t>laplaciano</w:t>
       </w:r>
       <w:proofErr w:type="spellEnd"/>
       <w:r>
         <w:rPr>
-          <w:sz w:val="20"/>
+          <w:rFonts w:ascii="Times New Roman" w:hAnsi="Times New Roman" w:cs="Times New Roman"/>
+          <w:sz w:val="24"/>
+          <w:szCs w:val="24"/>
         </w:rPr>
         <w:t>?)</w:t>
       </w:r>
@@ -376,89 +1024,118 @@
           <w:ilvl w:val="0"/>
           <w:numId w:val="1"/>
         </w:numPr>
+        <w:spacing w:line="360" w:lineRule="auto"/>
         <w:jc w:val="both"/>
         <w:rPr>
-          <w:sz w:val="20"/>
-        </w:rPr>
-      </w:pPr>
-      <w:r>
-        <w:rPr>
-          <w:sz w:val="20"/>
+          <w:rFonts w:ascii="Times New Roman" w:hAnsi="Times New Roman" w:cs="Times New Roman"/>
+          <w:sz w:val="24"/>
+          <w:szCs w:val="24"/>
+        </w:rPr>
+      </w:pPr>
+      <w:r>
+        <w:rPr>
+          <w:rFonts w:ascii="Times New Roman" w:hAnsi="Times New Roman" w:cs="Times New Roman"/>
+          <w:sz w:val="24"/>
+          <w:szCs w:val="24"/>
         </w:rPr>
         <w:t>El “</w:t>
       </w:r>
       <w:r>
         <w:rPr>
+          <w:rFonts w:ascii="Times New Roman" w:hAnsi="Times New Roman" w:cs="Times New Roman"/>
           <w:i/>
-          <w:sz w:val="20"/>
+          <w:sz w:val="24"/>
+          <w:szCs w:val="24"/>
         </w:rPr>
         <w:t>Club de los metafísicos</w:t>
       </w:r>
       <w:r>
         <w:rPr>
-          <w:sz w:val="20"/>
+          <w:rFonts w:ascii="Times New Roman" w:hAnsi="Times New Roman" w:cs="Times New Roman"/>
+          <w:sz w:val="24"/>
+          <w:szCs w:val="24"/>
         </w:rPr>
         <w:t>” responde contextualmente a la guerra de secesión norteamericana, al apogeo del positivismo lógico</w:t>
       </w:r>
       <w:r>
         <w:rPr>
-          <w:sz w:val="20"/>
+          <w:rFonts w:ascii="Times New Roman" w:hAnsi="Times New Roman" w:cs="Times New Roman"/>
+          <w:sz w:val="24"/>
+          <w:szCs w:val="24"/>
         </w:rPr>
         <w:t xml:space="preserve"> (del círculo de Viena)</w:t>
       </w:r>
       <w:r>
         <w:rPr>
-          <w:sz w:val="20"/>
+          <w:rFonts w:ascii="Times New Roman" w:hAnsi="Times New Roman" w:cs="Times New Roman"/>
+          <w:sz w:val="24"/>
+          <w:szCs w:val="24"/>
         </w:rPr>
         <w:t xml:space="preserve"> y al giro lingüístico</w:t>
       </w:r>
       <w:r>
         <w:rPr>
-          <w:sz w:val="20"/>
+          <w:rFonts w:ascii="Times New Roman" w:hAnsi="Times New Roman" w:cs="Times New Roman"/>
+          <w:sz w:val="24"/>
+          <w:szCs w:val="24"/>
         </w:rPr>
         <w:t xml:space="preserve"> (iniciado por Wittgenstein)</w:t>
       </w:r>
       <w:r>
         <w:rPr>
-          <w:sz w:val="20"/>
+          <w:rFonts w:ascii="Times New Roman" w:hAnsi="Times New Roman" w:cs="Times New Roman"/>
+          <w:sz w:val="24"/>
+          <w:szCs w:val="24"/>
         </w:rPr>
         <w:t>, entre otros</w:t>
       </w:r>
       <w:r>
         <w:rPr>
-          <w:sz w:val="20"/>
+          <w:rFonts w:ascii="Times New Roman" w:hAnsi="Times New Roman" w:cs="Times New Roman"/>
+          <w:sz w:val="24"/>
+          <w:szCs w:val="24"/>
         </w:rPr>
         <w:t xml:space="preserve"> factores</w:t>
       </w:r>
       <w:r>
         <w:rPr>
-          <w:sz w:val="20"/>
+          <w:rFonts w:ascii="Times New Roman" w:hAnsi="Times New Roman" w:cs="Times New Roman"/>
+          <w:sz w:val="24"/>
+          <w:szCs w:val="24"/>
         </w:rPr>
         <w:t xml:space="preserve">. </w:t>
       </w:r>
       <w:r>
         <w:rPr>
-          <w:b/>
-          <w:sz w:val="20"/>
+          <w:rFonts w:ascii="Times New Roman" w:hAnsi="Times New Roman" w:cs="Times New Roman"/>
+          <w:b/>
+          <w:sz w:val="24"/>
+          <w:szCs w:val="24"/>
         </w:rPr>
         <w:t xml:space="preserve">Comente </w:t>
       </w:r>
       <w:r>
         <w:rPr>
-          <w:b/>
-          <w:sz w:val="20"/>
+          <w:rFonts w:ascii="Times New Roman" w:hAnsi="Times New Roman" w:cs="Times New Roman"/>
+          <w:b/>
+          <w:sz w:val="24"/>
+          <w:szCs w:val="24"/>
         </w:rPr>
         <w:t xml:space="preserve">alguno de </w:t>
       </w:r>
       <w:r>
         <w:rPr>
-          <w:sz w:val="20"/>
+          <w:rFonts w:ascii="Times New Roman" w:hAnsi="Times New Roman" w:cs="Times New Roman"/>
+          <w:sz w:val="24"/>
+          <w:szCs w:val="24"/>
         </w:rPr>
         <w:t>estos antecedentes para explicar la postura de los pragmáticos.</w:t>
       </w:r>
       <w:r>
         <w:rPr>
-          <w:sz w:val="20"/>
+          <w:rFonts w:ascii="Times New Roman" w:hAnsi="Times New Roman" w:cs="Times New Roman"/>
+          <w:sz w:val="24"/>
+          <w:szCs w:val="24"/>
         </w:rPr>
         <w:t xml:space="preserve"> ¿Qué postura rechazan?</w:t>
       </w:r>
@@ -470,54 +1147,107 @@
           <w:ilvl w:val="0"/>
           <w:numId w:val="1"/>
         </w:numPr>
+        <w:spacing w:line="360" w:lineRule="auto"/>
         <w:jc w:val="both"/>
         <w:rPr>
-          <w:sz w:val="20"/>
-        </w:rPr>
-      </w:pPr>
-      <w:r>
-        <w:rPr>
-          <w:sz w:val="20"/>
-        </w:rPr>
-        <w:t>Haga una reflexión a partir de esta aseveración: “</w:t>
-      </w:r>
-      <w:r>
-        <w:rPr>
+          <w:rFonts w:ascii="Times New Roman" w:hAnsi="Times New Roman" w:cs="Times New Roman"/>
+          <w:sz w:val="24"/>
+          <w:szCs w:val="24"/>
+        </w:rPr>
+      </w:pPr>
+      <w:r>
+        <w:rPr>
+          <w:rFonts w:ascii="Times New Roman" w:hAnsi="Times New Roman" w:cs="Times New Roman"/>
+          <w:sz w:val="24"/>
+          <w:szCs w:val="24"/>
+        </w:rPr>
+        <w:t>¿Por</w:t>
+      </w:r>
+      <w:r>
+        <w:rPr>
+          <w:rFonts w:ascii="Times New Roman" w:hAnsi="Times New Roman" w:cs="Times New Roman"/>
+          <w:sz w:val="24"/>
+          <w:szCs w:val="24"/>
+        </w:rPr>
+        <w:t xml:space="preserve"> </w:t>
+      </w:r>
+      <w:r>
+        <w:rPr>
+          <w:rFonts w:ascii="Times New Roman" w:hAnsi="Times New Roman" w:cs="Times New Roman"/>
+          <w:sz w:val="24"/>
+          <w:szCs w:val="24"/>
+        </w:rPr>
+        <w:t xml:space="preserve">qué </w:t>
+      </w:r>
+      <w:r>
+        <w:rPr>
+          <w:rFonts w:ascii="Times New Roman" w:hAnsi="Times New Roman" w:cs="Times New Roman"/>
+          <w:sz w:val="24"/>
+          <w:szCs w:val="24"/>
+        </w:rPr>
+        <w:t xml:space="preserve">en </w:t>
+      </w:r>
+      <w:r>
+        <w:rPr>
+          <w:rFonts w:ascii="Times New Roman" w:hAnsi="Times New Roman" w:cs="Times New Roman"/>
+          <w:sz w:val="24"/>
+          <w:szCs w:val="24"/>
+        </w:rPr>
+        <w:t>“</w:t>
+      </w:r>
+      <w:proofErr w:type="gramStart"/>
+      <w:r>
+        <w:rPr>
+          <w:rFonts w:ascii="Times New Roman" w:hAnsi="Times New Roman" w:cs="Times New Roman"/>
           <w:i/>
-          <w:sz w:val="20"/>
-        </w:rPr>
-        <w:t xml:space="preserve">En el libro de </w:t>
-      </w:r>
-      <w:proofErr w:type="spellStart"/>
-      <w:r>
-        <w:rPr>
-          <w:i/>
-          <w:sz w:val="20"/>
-        </w:rPr>
-        <w:t>Bernstein</w:t>
-      </w:r>
-      <w:proofErr w:type="spellEnd"/>
-      <w:r>
-        <w:rPr>
-          <w:i/>
-          <w:sz w:val="20"/>
-        </w:rPr>
-        <w:t xml:space="preserve">, se nos invita a que, para defender nuestras posturas y creencias, </w:t>
-      </w:r>
-      <w:r>
-        <w:rPr>
-          <w:b/>
-          <w:i/>
-          <w:sz w:val="20"/>
-        </w:rPr>
-        <w:t>no necesitamos apelar a los absolutos</w:t>
-      </w:r>
-      <w:r>
-        <w:rPr>
-          <w:sz w:val="20"/>
-        </w:rPr>
-        <w:t>.”</w:t>
-      </w:r>
+          <w:sz w:val="24"/>
+          <w:szCs w:val="24"/>
+        </w:rPr>
+        <w:t>El Club de los metafísicos</w:t>
+      </w:r>
+      <w:r>
+        <w:rPr>
+          <w:rFonts w:ascii="Times New Roman" w:hAnsi="Times New Roman" w:cs="Times New Roman"/>
+          <w:sz w:val="24"/>
+          <w:szCs w:val="24"/>
+        </w:rPr>
+        <w:t>”</w:t>
+      </w:r>
+      <w:r>
+        <w:rPr>
+          <w:rFonts w:ascii="Times New Roman" w:hAnsi="Times New Roman" w:cs="Times New Roman"/>
+          <w:sz w:val="24"/>
+          <w:szCs w:val="24"/>
+        </w:rPr>
+        <w:t>,</w:t>
+      </w:r>
+      <w:r>
+        <w:rPr>
+          <w:rFonts w:ascii="Times New Roman" w:hAnsi="Times New Roman" w:cs="Times New Roman"/>
+          <w:sz w:val="24"/>
+          <w:szCs w:val="24"/>
+        </w:rPr>
+        <w:t xml:space="preserve"> no son tan metafísicos, después de todo?</w:t>
+      </w:r>
+      <w:proofErr w:type="gramEnd"/>
+      <w:r>
+        <w:rPr>
+          <w:rFonts w:ascii="Times New Roman" w:hAnsi="Times New Roman" w:cs="Times New Roman"/>
+          <w:sz w:val="24"/>
+          <w:szCs w:val="24"/>
+        </w:rPr>
+        <w:t xml:space="preserve"> </w:t>
+      </w:r>
+      <w:r>
+        <w:rPr>
+          <w:rFonts w:ascii="Times New Roman" w:hAnsi="Times New Roman" w:cs="Times New Roman"/>
+          <w:sz w:val="24"/>
+          <w:szCs w:val="24"/>
+        </w:rPr>
+        <w:t>¿Qué une a pensadores tan diversos?</w:t>
+      </w:r>
+      <w:bookmarkStart w:id="0" w:name="_GoBack"/>
+      <w:bookmarkEnd w:id="0"/>
     </w:p>
     <w:p>
       <w:pPr>
@@ -526,100 +1256,68 @@
           <w:ilvl w:val="0"/>
           <w:numId w:val="1"/>
         </w:numPr>
+        <w:spacing w:line="360" w:lineRule="auto"/>
         <w:jc w:val="both"/>
         <w:rPr>
-          <w:sz w:val="20"/>
-        </w:rPr>
-      </w:pPr>
-      <w:r>
-        <w:rPr>
-          <w:sz w:val="20"/>
-        </w:rPr>
-        <w:t>En un</w:t>
-      </w:r>
-      <w:r>
-        <w:rPr>
-          <w:sz w:val="20"/>
-        </w:rPr>
-        <w:t xml:space="preserve"> </w:t>
-      </w:r>
-      <w:r>
-        <w:rPr>
-          <w:sz w:val="20"/>
-        </w:rPr>
-        <w:t xml:space="preserve">pasaje citado en </w:t>
-      </w:r>
-      <w:r>
-        <w:rPr>
-          <w:sz w:val="20"/>
-        </w:rPr>
-        <w:t>la página 52, Hilary Putnam indica que: “</w:t>
-      </w:r>
-      <w:r>
-        <w:rPr>
+          <w:rFonts w:ascii="Times New Roman" w:hAnsi="Times New Roman" w:cs="Times New Roman"/>
+          <w:sz w:val="24"/>
+          <w:szCs w:val="24"/>
+        </w:rPr>
+      </w:pPr>
+      <w:r>
+        <w:rPr>
+          <w:rFonts w:ascii="Times New Roman" w:hAnsi="Times New Roman" w:cs="Times New Roman"/>
+          <w:sz w:val="24"/>
+          <w:szCs w:val="24"/>
+        </w:rPr>
+        <w:t>Haga una reflexión a partir de esta aseveración: “</w:t>
+      </w:r>
+      <w:r>
+        <w:rPr>
+          <w:rFonts w:ascii="Times New Roman" w:hAnsi="Times New Roman" w:cs="Times New Roman"/>
           <w:i/>
-          <w:sz w:val="20"/>
-        </w:rPr>
-        <w:t xml:space="preserve">el que se pueda ser </w:t>
+          <w:sz w:val="24"/>
+          <w:szCs w:val="24"/>
+        </w:rPr>
+        <w:t xml:space="preserve">En el libro de </w:t>
       </w:r>
       <w:proofErr w:type="spellStart"/>
       <w:r>
         <w:rPr>
-          <w:b/>
+          <w:rFonts w:ascii="Times New Roman" w:hAnsi="Times New Roman" w:cs="Times New Roman"/>
           <w:i/>
-          <w:sz w:val="20"/>
-        </w:rPr>
-        <w:t>falibilista</w:t>
+          <w:sz w:val="24"/>
+          <w:szCs w:val="24"/>
+        </w:rPr>
+        <w:t>Bernstein</w:t>
       </w:r>
       <w:proofErr w:type="spellEnd"/>
       <w:r>
         <w:rPr>
+          <w:rFonts w:ascii="Times New Roman" w:hAnsi="Times New Roman" w:cs="Times New Roman"/>
           <w:i/>
-          <w:sz w:val="20"/>
-        </w:rPr>
-        <w:t xml:space="preserve"> y </w:t>
-      </w:r>
-      <w:proofErr w:type="spellStart"/>
-      <w:r>
-        <w:rPr>
+          <w:sz w:val="24"/>
+          <w:szCs w:val="24"/>
+        </w:rPr>
+        <w:t xml:space="preserve">, se nos invita a que, para defender nuestras posturas y creencias, </w:t>
+      </w:r>
+      <w:r>
+        <w:rPr>
+          <w:rFonts w:ascii="Times New Roman" w:hAnsi="Times New Roman" w:cs="Times New Roman"/>
           <w:b/>
           <w:i/>
-          <w:sz w:val="20"/>
-        </w:rPr>
-        <w:t>antiescéptico</w:t>
-      </w:r>
-      <w:proofErr w:type="spellEnd"/>
-      <w:r>
-        <w:rPr>
-          <w:i/>
-          <w:sz w:val="20"/>
-        </w:rPr>
-        <w:t xml:space="preserve"> es tal vez la contribución más original del pragmatismo norteamericano</w:t>
-      </w:r>
-      <w:r>
-        <w:rPr>
-          <w:sz w:val="20"/>
-        </w:rPr>
-        <w:t>”</w:t>
-      </w:r>
-      <w:r>
-        <w:rPr>
-          <w:sz w:val="20"/>
-        </w:rPr>
-        <w:t xml:space="preserve"> ¿</w:t>
-      </w:r>
-      <w:r>
-        <w:rPr>
-          <w:b/>
-          <w:sz w:val="20"/>
-        </w:rPr>
-        <w:t>A qué se refiere esta contraposición</w:t>
-      </w:r>
-      <w:r>
-        <w:rPr>
-          <w:sz w:val="20"/>
-        </w:rPr>
-        <w:t>?</w:t>
+          <w:sz w:val="24"/>
+          <w:szCs w:val="24"/>
+        </w:rPr>
+        <w:t>no necesitamos apelar a los absolutos</w:t>
+      </w:r>
+      <w:r>
+        <w:rPr>
+          <w:rFonts w:ascii="Times New Roman" w:hAnsi="Times New Roman" w:cs="Times New Roman"/>
+          <w:sz w:val="24"/>
+          <w:szCs w:val="24"/>
+        </w:rPr>
+        <w:t>.”</w:t>
       </w:r>
     </w:p>
     <w:p>
@@ -629,42 +1327,171 @@
           <w:ilvl w:val="0"/>
           <w:numId w:val="1"/>
         </w:numPr>
+        <w:spacing w:line="360" w:lineRule="auto"/>
         <w:jc w:val="both"/>
         <w:rPr>
-          <w:sz w:val="20"/>
-        </w:rPr>
-      </w:pPr>
-      <w:r>
-        <w:rPr>
-          <w:sz w:val="20"/>
-        </w:rPr>
-        <w:t>¿A qué alude la frase disyuntiva cartesiana: “</w:t>
-      </w:r>
-      <w:r>
-        <w:rPr>
-          <w:b/>
+          <w:rFonts w:ascii="Times New Roman" w:hAnsi="Times New Roman" w:cs="Times New Roman"/>
+          <w:sz w:val="24"/>
+          <w:szCs w:val="24"/>
+        </w:rPr>
+      </w:pPr>
+      <w:r>
+        <w:rPr>
+          <w:rFonts w:ascii="Times New Roman" w:hAnsi="Times New Roman" w:cs="Times New Roman"/>
+          <w:sz w:val="24"/>
+          <w:szCs w:val="24"/>
+        </w:rPr>
+        <w:t>En un</w:t>
+      </w:r>
+      <w:r>
+        <w:rPr>
+          <w:rFonts w:ascii="Times New Roman" w:hAnsi="Times New Roman" w:cs="Times New Roman"/>
+          <w:sz w:val="24"/>
+          <w:szCs w:val="24"/>
+        </w:rPr>
+        <w:t xml:space="preserve"> </w:t>
+      </w:r>
+      <w:r>
+        <w:rPr>
+          <w:rFonts w:ascii="Times New Roman" w:hAnsi="Times New Roman" w:cs="Times New Roman"/>
+          <w:sz w:val="24"/>
+          <w:szCs w:val="24"/>
+        </w:rPr>
+        <w:t>pasaje</w:t>
+      </w:r>
+      <w:r>
+        <w:rPr>
+          <w:rFonts w:ascii="Times New Roman" w:hAnsi="Times New Roman" w:cs="Times New Roman"/>
+          <w:sz w:val="24"/>
+          <w:szCs w:val="24"/>
+        </w:rPr>
+        <w:t>,</w:t>
+      </w:r>
+      <w:r>
+        <w:rPr>
+          <w:rFonts w:ascii="Times New Roman" w:hAnsi="Times New Roman" w:cs="Times New Roman"/>
+          <w:sz w:val="24"/>
+          <w:szCs w:val="24"/>
+        </w:rPr>
+        <w:t xml:space="preserve"> (citado en </w:t>
+      </w:r>
+      <w:proofErr w:type="spellStart"/>
+      <w:r>
+        <w:rPr>
+          <w:rFonts w:ascii="Times New Roman" w:hAnsi="Times New Roman" w:cs="Times New Roman"/>
+          <w:sz w:val="24"/>
+          <w:szCs w:val="24"/>
+        </w:rPr>
+        <w:t>Bernstein</w:t>
+      </w:r>
+      <w:proofErr w:type="spellEnd"/>
+      <w:r>
+        <w:rPr>
+          <w:rFonts w:ascii="Times New Roman" w:hAnsi="Times New Roman" w:cs="Times New Roman"/>
+          <w:sz w:val="24"/>
+          <w:szCs w:val="24"/>
+        </w:rPr>
+        <w:t>),</w:t>
+      </w:r>
+      <w:r>
+        <w:rPr>
+          <w:rFonts w:ascii="Times New Roman" w:hAnsi="Times New Roman" w:cs="Times New Roman"/>
+          <w:sz w:val="24"/>
+          <w:szCs w:val="24"/>
+        </w:rPr>
+        <w:t xml:space="preserve"> Hilary Putnam indica que: “</w:t>
+      </w:r>
+      <w:r>
+        <w:rPr>
+          <w:rFonts w:ascii="Times New Roman" w:hAnsi="Times New Roman" w:cs="Times New Roman"/>
           <w:i/>
-          <w:sz w:val="20"/>
-        </w:rPr>
-        <w:t>o esto, o aquello</w:t>
-      </w:r>
-      <w:r>
-        <w:rPr>
-          <w:sz w:val="20"/>
-        </w:rPr>
-        <w:t>”?</w:t>
-      </w:r>
-      <w:r>
-        <w:rPr>
-          <w:sz w:val="20"/>
-        </w:rPr>
-        <w:t xml:space="preserve"> (el dilema cartesiano)</w:t>
-      </w:r>
-      <w:r>
-        <w:rPr>
-          <w:sz w:val="20"/>
-        </w:rPr>
-        <w:t xml:space="preserve"> ¿Cómo se relaciona esto a la angustia cartesiana?</w:t>
+          <w:sz w:val="24"/>
+          <w:szCs w:val="24"/>
+        </w:rPr>
+        <w:t xml:space="preserve">el que se pueda ser </w:t>
+      </w:r>
+      <w:proofErr w:type="spellStart"/>
+      <w:r>
+        <w:rPr>
+          <w:rFonts w:ascii="Times New Roman" w:hAnsi="Times New Roman" w:cs="Times New Roman"/>
+          <w:b/>
+          <w:i/>
+          <w:sz w:val="24"/>
+          <w:szCs w:val="24"/>
+        </w:rPr>
+        <w:t>falibilista</w:t>
+      </w:r>
+      <w:proofErr w:type="spellEnd"/>
+      <w:r>
+        <w:rPr>
+          <w:rFonts w:ascii="Times New Roman" w:hAnsi="Times New Roman" w:cs="Times New Roman"/>
+          <w:i/>
+          <w:sz w:val="24"/>
+          <w:szCs w:val="24"/>
+        </w:rPr>
+        <w:t xml:space="preserve"> y </w:t>
+      </w:r>
+      <w:proofErr w:type="spellStart"/>
+      <w:r>
+        <w:rPr>
+          <w:rFonts w:ascii="Times New Roman" w:hAnsi="Times New Roman" w:cs="Times New Roman"/>
+          <w:b/>
+          <w:i/>
+          <w:sz w:val="24"/>
+          <w:szCs w:val="24"/>
+        </w:rPr>
+        <w:t>antiescéptico</w:t>
+      </w:r>
+      <w:proofErr w:type="spellEnd"/>
+      <w:r>
+        <w:rPr>
+          <w:rFonts w:ascii="Times New Roman" w:hAnsi="Times New Roman" w:cs="Times New Roman"/>
+          <w:i/>
+          <w:sz w:val="24"/>
+          <w:szCs w:val="24"/>
+        </w:rPr>
+        <w:t xml:space="preserve"> es tal vez la contribución más original del pragmatismo norteamericano</w:t>
+      </w:r>
+      <w:r>
+        <w:rPr>
+          <w:rFonts w:ascii="Times New Roman" w:hAnsi="Times New Roman" w:cs="Times New Roman"/>
+          <w:sz w:val="24"/>
+          <w:szCs w:val="24"/>
+        </w:rPr>
+        <w:t>”</w:t>
+      </w:r>
+      <w:r>
+        <w:rPr>
+          <w:rFonts w:ascii="Times New Roman" w:hAnsi="Times New Roman" w:cs="Times New Roman"/>
+          <w:sz w:val="24"/>
+          <w:szCs w:val="24"/>
+        </w:rPr>
+        <w:t xml:space="preserve"> (2006; p.52)</w:t>
+      </w:r>
+      <w:r>
+        <w:rPr>
+          <w:rFonts w:ascii="Times New Roman" w:hAnsi="Times New Roman" w:cs="Times New Roman"/>
+          <w:sz w:val="24"/>
+          <w:szCs w:val="24"/>
+        </w:rPr>
+        <w:t xml:space="preserve"> ¿</w:t>
+      </w:r>
+      <w:r>
+        <w:rPr>
+          <w:rFonts w:ascii="Times New Roman" w:hAnsi="Times New Roman" w:cs="Times New Roman"/>
+          <w:b/>
+          <w:sz w:val="24"/>
+          <w:szCs w:val="24"/>
+        </w:rPr>
+        <w:t>A qué se refiere esta contraposición</w:t>
+      </w:r>
+      <w:r>
+        <w:rPr>
+          <w:rFonts w:ascii="Times New Roman" w:hAnsi="Times New Roman" w:cs="Times New Roman"/>
+          <w:sz w:val="24"/>
+          <w:szCs w:val="24"/>
+        </w:rPr>
+        <w:t>?</w:t>
       </w:r>
     </w:p>
     <w:p>
@@ -674,45 +1501,55 @@
           <w:ilvl w:val="0"/>
           <w:numId w:val="1"/>
         </w:numPr>
+        <w:spacing w:line="360" w:lineRule="auto"/>
         <w:jc w:val="both"/>
         <w:rPr>
-          <w:sz w:val="20"/>
-        </w:rPr>
-      </w:pPr>
-      <w:r>
-        <w:rPr>
-          <w:sz w:val="20"/>
-        </w:rPr>
-        <w:t>¿En qué sentido se entiende que “</w:t>
-      </w:r>
-      <w:r>
-        <w:rPr>
+          <w:rFonts w:ascii="Times New Roman" w:hAnsi="Times New Roman" w:cs="Times New Roman"/>
+          <w:sz w:val="24"/>
+          <w:szCs w:val="24"/>
+        </w:rPr>
+      </w:pPr>
+      <w:r>
+        <w:rPr>
+          <w:rFonts w:ascii="Times New Roman" w:hAnsi="Times New Roman" w:cs="Times New Roman"/>
+          <w:sz w:val="24"/>
+          <w:szCs w:val="24"/>
+        </w:rPr>
+        <w:t>¿A qué alude la frase disyuntiva cartesiana: “</w:t>
+      </w:r>
+      <w:r>
+        <w:rPr>
+          <w:rFonts w:ascii="Times New Roman" w:hAnsi="Times New Roman" w:cs="Times New Roman"/>
+          <w:b/>
           <w:i/>
-          <w:sz w:val="20"/>
-        </w:rPr>
-        <w:t xml:space="preserve">La investigación es una tarea </w:t>
-      </w:r>
-      <w:proofErr w:type="spellStart"/>
-      <w:r>
-        <w:rPr>
-          <w:b/>
-          <w:i/>
-          <w:sz w:val="20"/>
-        </w:rPr>
-        <w:t>autocorrectiva</w:t>
-      </w:r>
-      <w:proofErr w:type="spellEnd"/>
-      <w:r>
-        <w:rPr>
-          <w:sz w:val="20"/>
-        </w:rPr>
-        <w:t>”? (p. 55)</w:t>
-      </w:r>
-      <w:r>
-        <w:rPr>
-          <w:sz w:val="20"/>
-        </w:rPr>
-        <w:t xml:space="preserve"> </w:t>
+          <w:sz w:val="24"/>
+          <w:szCs w:val="24"/>
+        </w:rPr>
+        <w:t>o esto, o aquello</w:t>
+      </w:r>
+      <w:r>
+        <w:rPr>
+          <w:rFonts w:ascii="Times New Roman" w:hAnsi="Times New Roman" w:cs="Times New Roman"/>
+          <w:sz w:val="24"/>
+          <w:szCs w:val="24"/>
+        </w:rPr>
+        <w:t>”?</w:t>
+      </w:r>
+      <w:r>
+        <w:rPr>
+          <w:rFonts w:ascii="Times New Roman" w:hAnsi="Times New Roman" w:cs="Times New Roman"/>
+          <w:sz w:val="24"/>
+          <w:szCs w:val="24"/>
+        </w:rPr>
+        <w:t xml:space="preserve"> (el dilema cartesiano)</w:t>
+      </w:r>
+      <w:r>
+        <w:rPr>
+          <w:rFonts w:ascii="Times New Roman" w:hAnsi="Times New Roman" w:cs="Times New Roman"/>
+          <w:sz w:val="24"/>
+          <w:szCs w:val="24"/>
+        </w:rPr>
+        <w:t xml:space="preserve"> ¿Cómo se relaciona esto a la angustia cartesiana?</w:t>
       </w:r>
     </w:p>
     <w:p>
@@ -722,41 +1559,115 @@
           <w:ilvl w:val="0"/>
           <w:numId w:val="1"/>
         </w:numPr>
+        <w:spacing w:line="360" w:lineRule="auto"/>
         <w:jc w:val="both"/>
         <w:rPr>
-          <w:sz w:val="20"/>
-        </w:rPr>
-      </w:pPr>
-      <w:r>
-        <w:rPr>
-          <w:sz w:val="20"/>
+          <w:rFonts w:ascii="Times New Roman" w:hAnsi="Times New Roman" w:cs="Times New Roman"/>
+          <w:sz w:val="24"/>
+          <w:szCs w:val="24"/>
+        </w:rPr>
+      </w:pPr>
+      <w:r>
+        <w:rPr>
+          <w:rFonts w:ascii="Times New Roman" w:hAnsi="Times New Roman" w:cs="Times New Roman"/>
+          <w:sz w:val="24"/>
+          <w:szCs w:val="24"/>
+        </w:rPr>
+        <w:t>¿En qué sentido se entiende que “</w:t>
+      </w:r>
+      <w:r>
+        <w:rPr>
+          <w:rFonts w:ascii="Times New Roman" w:hAnsi="Times New Roman" w:cs="Times New Roman"/>
+          <w:i/>
+          <w:sz w:val="24"/>
+          <w:szCs w:val="24"/>
+        </w:rPr>
+        <w:t xml:space="preserve">La investigación es una tarea </w:t>
+      </w:r>
+      <w:proofErr w:type="spellStart"/>
+      <w:r>
+        <w:rPr>
+          <w:rFonts w:ascii="Times New Roman" w:hAnsi="Times New Roman" w:cs="Times New Roman"/>
+          <w:b/>
+          <w:i/>
+          <w:sz w:val="24"/>
+          <w:szCs w:val="24"/>
+        </w:rPr>
+        <w:t>autocorrectiva</w:t>
+      </w:r>
+      <w:proofErr w:type="spellEnd"/>
+      <w:r>
+        <w:rPr>
+          <w:rFonts w:ascii="Times New Roman" w:hAnsi="Times New Roman" w:cs="Times New Roman"/>
+          <w:sz w:val="24"/>
+          <w:szCs w:val="24"/>
+        </w:rPr>
+        <w:t>”? (p. 55)</w:t>
+      </w:r>
+      <w:r>
+        <w:rPr>
+          <w:rFonts w:ascii="Times New Roman" w:hAnsi="Times New Roman" w:cs="Times New Roman"/>
+          <w:sz w:val="24"/>
+          <w:szCs w:val="24"/>
+        </w:rPr>
+        <w:t xml:space="preserve"> </w:t>
+      </w:r>
+    </w:p>
+    <w:p>
+      <w:pPr>
+        <w:pStyle w:val="Prrafodelista"/>
+        <w:numPr>
+          <w:ilvl w:val="0"/>
+          <w:numId w:val="1"/>
+        </w:numPr>
+        <w:spacing w:line="360" w:lineRule="auto"/>
+        <w:jc w:val="both"/>
+        <w:rPr>
+          <w:rFonts w:ascii="Times New Roman" w:hAnsi="Times New Roman" w:cs="Times New Roman"/>
+          <w:sz w:val="24"/>
+          <w:szCs w:val="24"/>
+        </w:rPr>
+      </w:pPr>
+      <w:r>
+        <w:rPr>
+          <w:rFonts w:ascii="Times New Roman" w:hAnsi="Times New Roman" w:cs="Times New Roman"/>
+          <w:sz w:val="24"/>
+          <w:szCs w:val="24"/>
         </w:rPr>
         <w:t xml:space="preserve">¿Qué implicaciones </w:t>
       </w:r>
       <w:r>
         <w:rPr>
-          <w:b/>
-          <w:sz w:val="20"/>
+          <w:rFonts w:ascii="Times New Roman" w:hAnsi="Times New Roman" w:cs="Times New Roman"/>
+          <w:b/>
+          <w:sz w:val="24"/>
+          <w:szCs w:val="24"/>
         </w:rPr>
         <w:t>políticas</w:t>
       </w:r>
       <w:r>
         <w:rPr>
-          <w:sz w:val="20"/>
+          <w:rFonts w:ascii="Times New Roman" w:hAnsi="Times New Roman" w:cs="Times New Roman"/>
+          <w:sz w:val="24"/>
+          <w:szCs w:val="24"/>
         </w:rPr>
         <w:t xml:space="preserve"> surgen al considerar los aspectos epistemológicos del </w:t>
       </w:r>
       <w:proofErr w:type="spellStart"/>
       <w:r>
         <w:rPr>
-          <w:sz w:val="20"/>
+          <w:rFonts w:ascii="Times New Roman" w:hAnsi="Times New Roman" w:cs="Times New Roman"/>
+          <w:sz w:val="24"/>
+          <w:szCs w:val="24"/>
         </w:rPr>
         <w:t>falibilismo</w:t>
       </w:r>
       <w:proofErr w:type="spellEnd"/>
       <w:r>
         <w:rPr>
-          <w:sz w:val="20"/>
+          <w:rFonts w:ascii="Times New Roman" w:hAnsi="Times New Roman" w:cs="Times New Roman"/>
+          <w:sz w:val="24"/>
+          <w:szCs w:val="24"/>
         </w:rPr>
         <w:t>?</w:t>
       </w:r>
@@ -766,8 +1677,19 @@
         <w:tabs>
           <w:tab w:val="left" w:pos="4785"/>
         </w:tabs>
-      </w:pPr>
-      <w:r>
+        <w:spacing w:line="360" w:lineRule="auto"/>
+        <w:rPr>
+          <w:rFonts w:ascii="Times New Roman" w:hAnsi="Times New Roman" w:cs="Times New Roman"/>
+          <w:sz w:val="24"/>
+          <w:szCs w:val="24"/>
+        </w:rPr>
+      </w:pPr>
+      <w:r>
+        <w:rPr>
+          <w:rFonts w:ascii="Times New Roman" w:hAnsi="Times New Roman" w:cs="Times New Roman"/>
+          <w:sz w:val="24"/>
+          <w:szCs w:val="24"/>
+        </w:rPr>
         <w:tab/>
       </w:r>
     </w:p>
@@ -1310,6 +2232,17 @@
       <w:contextualSpacing/>
     </w:pPr>
   </w:style>
+  <w:style w:type="character" w:styleId="Hipervnculo">
+    <w:name w:val="Hyperlink"/>
+    <w:basedOn w:val="Fuentedeprrafopredeter"/>
+    <w:uiPriority w:val="99"/>
+    <w:unhideWhenUsed/>
+    <w:rsid w:val="0060362A"/>
+    <w:rPr>
+      <w:color w:val="0563C1" w:themeColor="hyperlink"/>
+      <w:u w:val="single"/>
+    </w:rPr>
+  </w:style>
 </w:styles>
 </file>
 

</xml_diff>